<commit_message>
Remove streets from start
</commit_message>
<xml_diff>
--- a/Tourism Footfall Analysis.docx
+++ b/Tourism Footfall Analysis.docx
@@ -289,35 +289,7 @@
         <w:rPr>
           <w:lang w:val="en-US"/>
         </w:rPr>
-        <w:t xml:space="preserve">Use Data from </w:t>
-      </w:r>
-      <w:proofErr w:type="spellStart"/>
-      <w:r>
-        <w:rPr>
-          <w:lang w:val="en-US"/>
-        </w:rPr>
-        <w:t>SmartDublin</w:t>
-      </w:r>
-      <w:proofErr w:type="spellEnd"/>
-      <w:r>
-        <w:rPr>
-          <w:lang w:val="en-US"/>
-        </w:rPr>
-        <w:t xml:space="preserve"> (European Smart City) </w:t>
-      </w:r>
-      <w:proofErr w:type="spellStart"/>
-      <w:r>
-        <w:rPr>
-          <w:lang w:val="en-US"/>
-        </w:rPr>
-        <w:t>Dublinled</w:t>
-      </w:r>
-      <w:proofErr w:type="spellEnd"/>
-      <w:r>
-        <w:rPr>
-          <w:lang w:val="en-US"/>
-        </w:rPr>
-        <w:t xml:space="preserve"> Open Data</w:t>
+        <w:t>Use Data from SmartDublin (European Smart City) Dublinled Open Data</w:t>
       </w:r>
     </w:p>
     <w:p>
@@ -444,21 +416,7 @@
         <w:rPr>
           <w:lang w:val="en-US"/>
         </w:rPr>
-        <w:t>Counter Locations csv, (</w:t>
-      </w:r>
-      <w:proofErr w:type="spellStart"/>
-      <w:r>
-        <w:rPr>
-          <w:lang w:val="en-US"/>
-        </w:rPr>
-        <w:t>Geomap</w:t>
-      </w:r>
-      <w:proofErr w:type="spellEnd"/>
-      <w:r>
-        <w:rPr>
-          <w:lang w:val="en-US"/>
-        </w:rPr>
-        <w:t>, Heat Map…)</w:t>
+        <w:t>Counter Locations csv, (Geomap, Heat Map…)</w:t>
       </w:r>
     </w:p>
     <w:p>
@@ -577,23 +535,7 @@
         <w:rPr>
           <w:lang w:val="en-US"/>
         </w:rPr>
-        <w:t xml:space="preserve">1.3.1 Overall missing values vs missing values on </w:t>
-      </w:r>
-      <w:proofErr w:type="spellStart"/>
-      <w:proofErr w:type="gramStart"/>
-      <w:r>
-        <w:rPr>
-          <w:lang w:val="en-US"/>
-        </w:rPr>
-        <w:t>St.Patricks</w:t>
-      </w:r>
-      <w:proofErr w:type="spellEnd"/>
-      <w:proofErr w:type="gramEnd"/>
-      <w:r>
-        <w:rPr>
-          <w:lang w:val="en-US"/>
-        </w:rPr>
-        <w:t xml:space="preserve"> day</w:t>
+        <w:t>1.3.1 Overall missing values vs missing values on St.Patricks day</w:t>
       </w:r>
     </w:p>
     <w:p>
@@ -611,21 +553,7 @@
         <w:rPr>
           <w:lang w:val="en-US"/>
         </w:rPr>
-        <w:t xml:space="preserve">1.3.2 Visualizing sensor locations and </w:t>
-      </w:r>
-      <w:proofErr w:type="spellStart"/>
-      <w:r>
-        <w:rPr>
-          <w:lang w:val="en-US"/>
-        </w:rPr>
-        <w:t>theyre</w:t>
-      </w:r>
-      <w:proofErr w:type="spellEnd"/>
-      <w:r>
-        <w:rPr>
-          <w:lang w:val="en-US"/>
-        </w:rPr>
-        <w:t xml:space="preserve"> removal f</w:t>
+        <w:t>1.3.2 Visualizing sensor locations and theyre removal f</w:t>
       </w:r>
       <w:r>
         <w:rPr>
@@ -676,13 +604,8 @@
         </w:rPr>
       </w:pPr>
       <w:r>
-        <w:t xml:space="preserve">1.3.3 Visualize counter locations with </w:t>
-      </w:r>
-      <w:proofErr w:type="spellStart"/>
-      <w:r>
-        <w:t>Plotly</w:t>
-      </w:r>
-      <w:proofErr w:type="spellEnd"/>
+        <w:t>1.3.3 Visualize counter locations with Plotly</w:t>
+      </w:r>
     </w:p>
     <w:p>
       <w:pPr>
@@ -697,6 +620,24 @@
       </w:pPr>
       <w:r>
         <w:t>1.3.4 Automark counter locations with green purple red</w:t>
+      </w:r>
+      <w:r>
+        <w:t>….</w:t>
+      </w:r>
+    </w:p>
+    <w:p>
+      <w:pPr>
+        <w:pStyle w:val="ListParagraph"/>
+        <w:numPr>
+          <w:ilvl w:val="0"/>
+          <w:numId w:val="4"/>
+        </w:numPr>
+        <w:rPr>
+          <w:lang w:val="en-US"/>
+        </w:rPr>
+      </w:pPr>
+      <w:r>
+        <w:t>Start over</w:t>
       </w:r>
       <w:r>
         <w:rPr>

</xml_diff>